<commit_message>
Database design, from design and changes to the URS document
</commit_message>
<xml_diff>
--- a/Documents/User requirements specification.docx
+++ b/Documents/User requirements specification.docx
@@ -1880,8 +1880,6 @@
           <w:rFonts w:asciiTheme="minorHAnsi" w:hAnsiTheme="minorHAnsi"/>
         </w:rPr>
       </w:pPr>
-      <w:bookmarkStart w:id="3" w:name="_GoBack"/>
-      <w:bookmarkEnd w:id="3"/>
     </w:p>
     <w:p>
       <w:pPr>
@@ -1910,7 +1908,7 @@
           <w:rFonts w:asciiTheme="minorHAnsi" w:hAnsiTheme="minorHAnsi"/>
         </w:rPr>
       </w:pPr>
-      <w:bookmarkStart w:id="4" w:name="_Toc390936424"/>
+      <w:bookmarkStart w:id="3" w:name="_Toc390936424"/>
       <w:r>
         <w:rPr>
           <w:rFonts w:asciiTheme="minorHAnsi" w:hAnsiTheme="minorHAnsi"/>
@@ -1918,7 +1916,7 @@
         <w:lastRenderedPageBreak/>
         <w:t>Functionele eisen</w:t>
       </w:r>
-      <w:bookmarkEnd w:id="4"/>
+      <w:bookmarkEnd w:id="3"/>
     </w:p>
     <w:p>
       <w:pPr>
@@ -2177,14 +2175,14 @@
           <w:lang w:eastAsia="nl-NL"/>
         </w:rPr>
       </w:pPr>
-      <w:bookmarkStart w:id="5" w:name="_Toc390936425"/>
+      <w:bookmarkStart w:id="4" w:name="_Toc390936425"/>
       <w:r>
         <w:rPr>
           <w:lang w:eastAsia="nl-NL"/>
         </w:rPr>
         <w:t>Must have</w:t>
       </w:r>
-      <w:bookmarkEnd w:id="5"/>
+      <w:bookmarkEnd w:id="4"/>
     </w:p>
     <w:p>
       <w:pPr>
@@ -2256,7 +2254,7 @@
           <w:lang w:eastAsia="nl-NL"/>
         </w:rPr>
       </w:pPr>
-      <w:bookmarkStart w:id="6" w:name="_Toc390936426"/>
+      <w:bookmarkStart w:id="5" w:name="_Toc390936426"/>
       <w:proofErr w:type="spellStart"/>
       <w:r>
         <w:rPr>
@@ -2271,7 +2269,7 @@
         </w:rPr>
         <w:t xml:space="preserve"> have</w:t>
       </w:r>
-      <w:bookmarkEnd w:id="6"/>
+      <w:bookmarkEnd w:id="5"/>
     </w:p>
     <w:p>
       <w:pPr>
@@ -2401,7 +2399,7 @@
           <w:lang w:eastAsia="nl-NL"/>
         </w:rPr>
       </w:pPr>
-      <w:bookmarkStart w:id="7" w:name="_Toc390936427"/>
+      <w:bookmarkStart w:id="6" w:name="_Toc390936427"/>
       <w:proofErr w:type="spellStart"/>
       <w:r>
         <w:rPr>
@@ -2416,7 +2414,7 @@
         </w:rPr>
         <w:t xml:space="preserve"> have</w:t>
       </w:r>
-      <w:bookmarkEnd w:id="7"/>
+      <w:bookmarkEnd w:id="6"/>
     </w:p>
     <w:p>
       <w:pPr>
@@ -2590,7 +2588,7 @@
           <w:rFonts w:asciiTheme="minorHAnsi" w:hAnsiTheme="minorHAnsi"/>
         </w:rPr>
       </w:pPr>
-      <w:bookmarkStart w:id="8" w:name="_Toc390936428"/>
+      <w:bookmarkStart w:id="7" w:name="_Toc390936428"/>
       <w:r>
         <w:rPr>
           <w:lang w:eastAsia="nl-NL"/>
@@ -2611,7 +2609,7 @@
         </w:rPr>
         <w:t xml:space="preserve"> have</w:t>
       </w:r>
-      <w:bookmarkEnd w:id="8"/>
+      <w:bookmarkEnd w:id="7"/>
     </w:p>
     <w:p>
       <w:pPr>
@@ -2633,7 +2631,7 @@
           <w:rFonts w:asciiTheme="minorHAnsi" w:hAnsiTheme="minorHAnsi"/>
         </w:rPr>
       </w:pPr>
-      <w:bookmarkStart w:id="9" w:name="_Toc390936429"/>
+      <w:bookmarkStart w:id="8" w:name="_Toc390936429"/>
       <w:r>
         <w:rPr>
           <w:rFonts w:asciiTheme="minorHAnsi" w:hAnsiTheme="minorHAnsi"/>
@@ -2641,7 +2639,7 @@
         <w:lastRenderedPageBreak/>
         <w:t>Niet-Functionele eisen</w:t>
       </w:r>
-      <w:bookmarkEnd w:id="9"/>
+      <w:bookmarkEnd w:id="8"/>
     </w:p>
     <w:p>
       <w:pPr>
@@ -2663,14 +2661,14 @@
           <w:lang w:eastAsia="nl-NL"/>
         </w:rPr>
       </w:pPr>
-      <w:bookmarkStart w:id="10" w:name="_Toc390936430"/>
+      <w:bookmarkStart w:id="9" w:name="_Toc390936430"/>
       <w:r>
         <w:rPr>
           <w:lang w:eastAsia="nl-NL"/>
         </w:rPr>
         <w:t>Must have</w:t>
       </w:r>
-      <w:bookmarkEnd w:id="10"/>
+      <w:bookmarkEnd w:id="9"/>
     </w:p>
     <w:p>
       <w:pPr>
@@ -2760,7 +2758,7 @@
           <w:lang w:eastAsia="nl-NL"/>
         </w:rPr>
       </w:pPr>
-      <w:bookmarkStart w:id="11" w:name="_Toc390936431"/>
+      <w:bookmarkStart w:id="10" w:name="_Toc390936431"/>
       <w:proofErr w:type="spellStart"/>
       <w:r>
         <w:rPr>
@@ -2775,7 +2773,7 @@
         </w:rPr>
         <w:t xml:space="preserve"> have</w:t>
       </w:r>
-      <w:bookmarkEnd w:id="11"/>
+      <w:bookmarkEnd w:id="10"/>
     </w:p>
     <w:p>
       <w:pPr>
@@ -2822,7 +2820,7 @@
           <w:lang w:eastAsia="nl-NL"/>
         </w:rPr>
       </w:pPr>
-      <w:bookmarkStart w:id="12" w:name="_Toc390936432"/>
+      <w:bookmarkStart w:id="11" w:name="_Toc390936432"/>
       <w:proofErr w:type="spellStart"/>
       <w:r>
         <w:rPr>
@@ -2837,7 +2835,7 @@
         </w:rPr>
         <w:t xml:space="preserve"> have</w:t>
       </w:r>
-      <w:bookmarkEnd w:id="12"/>
+      <w:bookmarkEnd w:id="11"/>
     </w:p>
     <w:p>
       <w:pPr>
@@ -2855,7 +2853,7 @@
           <w:lang w:eastAsia="nl-NL"/>
         </w:rPr>
       </w:pPr>
-      <w:bookmarkStart w:id="13" w:name="_Toc390936433"/>
+      <w:bookmarkStart w:id="12" w:name="_Toc390936433"/>
       <w:r>
         <w:rPr>
           <w:lang w:eastAsia="nl-NL"/>
@@ -2876,7 +2874,7 @@
         </w:rPr>
         <w:t xml:space="preserve"> have</w:t>
       </w:r>
-      <w:bookmarkEnd w:id="13"/>
+      <w:bookmarkEnd w:id="12"/>
     </w:p>
     <w:p>
       <w:pPr>
@@ -2930,20 +2928,8 @@
         </w:rPr>
         <w:t xml:space="preserve">De extra database voorbereidingen dienen niet gebruikt te worden in </w:t>
       </w:r>
-    </w:p>
-    <w:p>
-      <w:pPr>
-        <w:pStyle w:val="Lijstalinea"/>
-        <w:numPr>
-          <w:ilvl w:val="0"/>
-          <w:numId w:val="26"/>
-        </w:numPr>
-        <w:rPr>
-          <w:rFonts w:asciiTheme="minorHAnsi" w:hAnsiTheme="minorHAnsi" w:cs="Arial"/>
-          <w:szCs w:val="24"/>
-          <w:lang w:eastAsia="nl-NL"/>
-        </w:rPr>
-      </w:pPr>
+      <w:bookmarkStart w:id="13" w:name="_GoBack"/>
+      <w:bookmarkEnd w:id="13"/>
       <w:r>
         <w:rPr>
           <w:rFonts w:asciiTheme="minorHAnsi" w:hAnsiTheme="minorHAnsi" w:cs="Arial"/>
@@ -5026,7 +5012,7 @@
         <w:rStyle w:val="Paginanummer"/>
         <w:noProof/>
       </w:rPr>
-      <w:t>4</w:t>
+      <w:t>8</w:t>
     </w:r>
     <w:r>
       <w:rPr>
@@ -9318,7 +9304,7 @@
 </file>
 
 <file path=customXml/itemProps1.xml><?xml version="1.0" encoding="utf-8"?>
-<ds:datastoreItem xmlns:ds="http://schemas.openxmlformats.org/officeDocument/2006/customXml" ds:itemID="{9F4A0ABC-33D4-488D-A7DF-4D8044BF52F0}">
+<ds:datastoreItem xmlns:ds="http://schemas.openxmlformats.org/officeDocument/2006/customXml" ds:itemID="{5FA94054-764F-4D7B-A505-34BEB80B7E09}">
   <ds:schemaRefs>
     <ds:schemaRef ds:uri="http://schemas.openxmlformats.org/officeDocument/2006/bibliography"/>
   </ds:schemaRefs>

</xml_diff>